<commit_message>
Added a Check in Test case and documentation for it
</commit_message>
<xml_diff>
--- a/Test/Regression Test Suite.docx
+++ b/Test/Regression Test Suite.docx
@@ -8,6 +8,618 @@
       </w:r>
     </w:p>
     <w:p/>
+    <w:p>
+      <w:pPr>
+        <w:pStyle w:val="ListParagraph"/>
+        <w:numPr>
+          <w:ilvl w:val="0"/>
+          <w:numId w:val="1"/>
+        </w:numPr>
+      </w:pPr>
+      <w:r>
+        <w:t>Action URL</w:t>
+      </w:r>
+    </w:p>
+    <w:p>
+      <w:pPr>
+        <w:pStyle w:val="ListParagraph"/>
+        <w:numPr>
+          <w:ilvl w:val="1"/>
+          <w:numId w:val="1"/>
+        </w:numPr>
+      </w:pPr>
+      <w:r>
+        <w:t>Both charts should take user to http://www.msn.com</w:t>
+      </w:r>
+    </w:p>
+    <w:p>
+      <w:pPr>
+        <w:pStyle w:val="ListParagraph"/>
+        <w:numPr>
+          <w:ilvl w:val="0"/>
+          <w:numId w:val="1"/>
+        </w:numPr>
+      </w:pPr>
+      <w:r>
+        <w:t>Customer Data</w:t>
+      </w:r>
+    </w:p>
+    <w:p>
+      <w:pPr>
+        <w:pStyle w:val="ListParagraph"/>
+        <w:numPr>
+          <w:ilvl w:val="1"/>
+          <w:numId w:val="1"/>
+        </w:numPr>
+      </w:pPr>
+      <w:r>
+        <w:t>Table title bar should float with the scroll down of report</w:t>
+      </w:r>
+    </w:p>
+    <w:p>
+      <w:pPr>
+        <w:pStyle w:val="ListParagraph"/>
+        <w:numPr>
+          <w:ilvl w:val="1"/>
+          <w:numId w:val="1"/>
+        </w:numPr>
+      </w:pPr>
+      <w:r>
+        <w:t>Two page report</w:t>
+      </w:r>
+    </w:p>
+    <w:p>
+      <w:pPr>
+        <w:pStyle w:val="ListParagraph"/>
+        <w:numPr>
+          <w:ilvl w:val="0"/>
+          <w:numId w:val="1"/>
+        </w:numPr>
+      </w:pPr>
+      <w:r>
+        <w:t>Go To Report Action</w:t>
+      </w:r>
+    </w:p>
+    <w:p>
+      <w:pPr>
+        <w:pStyle w:val="ListParagraph"/>
+        <w:numPr>
+          <w:ilvl w:val="1"/>
+          <w:numId w:val="1"/>
+        </w:numPr>
+      </w:pPr>
+      <w:r>
+        <w:t>Zig-</w:t>
+      </w:r>
+      <w:proofErr w:type="spellStart"/>
+      <w:r>
+        <w:t>zag</w:t>
+      </w:r>
+      <w:proofErr w:type="spellEnd"/>
+      <w:r>
+        <w:t xml:space="preserve"> line and box next to title on report</w:t>
+      </w:r>
+    </w:p>
+    <w:p>
+      <w:pPr>
+        <w:pStyle w:val="ListParagraph"/>
+        <w:numPr>
+          <w:ilvl w:val="1"/>
+          <w:numId w:val="1"/>
+        </w:numPr>
+      </w:pPr>
+      <w:r>
+        <w:t>Clicking on gauge should take user to Parameter Report1</w:t>
+      </w:r>
+    </w:p>
+    <w:p>
+      <w:pPr>
+        <w:pStyle w:val="ListParagraph"/>
+        <w:numPr>
+          <w:ilvl w:val="1"/>
+          <w:numId w:val="1"/>
+        </w:numPr>
+      </w:pPr>
+      <w:r>
+        <w:t>Clicking on chart will take you to parameter report 2</w:t>
+      </w:r>
+    </w:p>
+    <w:p>
+      <w:pPr>
+        <w:pStyle w:val="ListParagraph"/>
+        <w:numPr>
+          <w:ilvl w:val="1"/>
+          <w:numId w:val="1"/>
+        </w:numPr>
+      </w:pPr>
+      <w:r>
+        <w:t>Clicking on Image will take you to parameter report 3</w:t>
+      </w:r>
+    </w:p>
+    <w:p>
+      <w:pPr>
+        <w:pStyle w:val="ListParagraph"/>
+        <w:numPr>
+          <w:ilvl w:val="1"/>
+          <w:numId w:val="1"/>
+        </w:numPr>
+      </w:pPr>
+      <w:r>
+        <w:t xml:space="preserve">Text box uses Layout Bring forward </w:t>
+      </w:r>
+    </w:p>
+    <w:p>
+      <w:pPr>
+        <w:pStyle w:val="ListParagraph"/>
+        <w:numPr>
+          <w:ilvl w:val="1"/>
+          <w:numId w:val="1"/>
+        </w:numPr>
+      </w:pPr>
+      <w:r>
+        <w:t>Selecting Region on table should take you to parameter report</w:t>
+      </w:r>
+    </w:p>
+    <w:p>
+      <w:pPr>
+        <w:pStyle w:val="ListParagraph"/>
+        <w:numPr>
+          <w:ilvl w:val="1"/>
+          <w:numId w:val="1"/>
+        </w:numPr>
+      </w:pPr>
+      <w:r>
+        <w:t>Selecting Price should leave you on this report</w:t>
+      </w:r>
+    </w:p>
+    <w:p>
+      <w:pPr>
+        <w:pStyle w:val="ListParagraph"/>
+        <w:numPr>
+          <w:ilvl w:val="1"/>
+          <w:numId w:val="1"/>
+        </w:numPr>
+      </w:pPr>
+      <w:r>
+        <w:t>Selecting Product should take you to parameter report</w:t>
+      </w:r>
+    </w:p>
+    <w:p>
+      <w:pPr>
+        <w:pStyle w:val="ListParagraph"/>
+        <w:numPr>
+          <w:ilvl w:val="1"/>
+          <w:numId w:val="1"/>
+        </w:numPr>
+      </w:pPr>
+      <w:r>
+        <w:t>Selecting Price should leave you here</w:t>
+      </w:r>
+    </w:p>
+    <w:p>
+      <w:pPr>
+        <w:pStyle w:val="ListParagraph"/>
+        <w:numPr>
+          <w:ilvl w:val="0"/>
+          <w:numId w:val="1"/>
+        </w:numPr>
+      </w:pPr>
+      <w:r>
+        <w:t>Image</w:t>
+      </w:r>
+    </w:p>
+    <w:p>
+      <w:pPr>
+        <w:pStyle w:val="ListParagraph"/>
+        <w:numPr>
+          <w:ilvl w:val="1"/>
+          <w:numId w:val="1"/>
+        </w:numPr>
+      </w:pPr>
+      <w:r>
+        <w:t>Should have header with small image</w:t>
+      </w:r>
+    </w:p>
+    <w:p>
+      <w:pPr>
+        <w:pStyle w:val="ListParagraph"/>
+        <w:numPr>
+          <w:ilvl w:val="1"/>
+          <w:numId w:val="1"/>
+        </w:numPr>
+      </w:pPr>
+      <w:r>
+        <w:t>Multiple images of different sizes on the page</w:t>
+      </w:r>
+    </w:p>
+    <w:p>
+      <w:pPr>
+        <w:pStyle w:val="ListParagraph"/>
+        <w:numPr>
+          <w:ilvl w:val="1"/>
+          <w:numId w:val="1"/>
+        </w:numPr>
+      </w:pPr>
+      <w:r>
+        <w:t>Diagonal line in the middle of the page</w:t>
+      </w:r>
+    </w:p>
+    <w:p>
+      <w:pPr>
+        <w:pStyle w:val="ListParagraph"/>
+        <w:numPr>
+          <w:ilvl w:val="0"/>
+          <w:numId w:val="1"/>
+        </w:numPr>
+      </w:pPr>
+      <w:r>
+        <w:t>Image Table</w:t>
+      </w:r>
+    </w:p>
+    <w:p>
+      <w:pPr>
+        <w:pStyle w:val="ListParagraph"/>
+        <w:numPr>
+          <w:ilvl w:val="1"/>
+          <w:numId w:val="1"/>
+        </w:numPr>
+      </w:pPr>
+      <w:r>
+        <w:t>3 different image types – Above table, background image and inside table</w:t>
+      </w:r>
+    </w:p>
+    <w:p>
+      <w:pPr>
+        <w:pStyle w:val="ListParagraph"/>
+        <w:numPr>
+          <w:ilvl w:val="1"/>
+          <w:numId w:val="1"/>
+        </w:numPr>
+      </w:pPr>
+      <w:r>
+        <w:t>Should have 6 pages of data</w:t>
+      </w:r>
+    </w:p>
+    <w:p>
+      <w:pPr>
+        <w:pStyle w:val="ListParagraph"/>
+        <w:numPr>
+          <w:ilvl w:val="1"/>
+          <w:numId w:val="1"/>
+        </w:numPr>
+      </w:pPr>
+      <w:r>
+        <w:t>Background image has tiled image</w:t>
+      </w:r>
+    </w:p>
+    <w:p>
+      <w:pPr>
+        <w:pStyle w:val="ListParagraph"/>
+        <w:numPr>
+          <w:ilvl w:val="1"/>
+          <w:numId w:val="1"/>
+        </w:numPr>
+      </w:pPr>
+    </w:p>
+    <w:p>
+      <w:pPr>
+        <w:pStyle w:val="ListParagraph"/>
+        <w:numPr>
+          <w:ilvl w:val="0"/>
+          <w:numId w:val="1"/>
+        </w:numPr>
+      </w:pPr>
+      <w:r>
+        <w:t>Multi chart with go to report action</w:t>
+      </w:r>
+    </w:p>
+    <w:p>
+      <w:pPr>
+        <w:pStyle w:val="ListParagraph"/>
+        <w:numPr>
+          <w:ilvl w:val="1"/>
+          <w:numId w:val="1"/>
+        </w:numPr>
+      </w:pPr>
+      <w:r>
+        <w:t>Chart should take you to report Bar chart with texture</w:t>
+      </w:r>
+    </w:p>
+    <w:p>
+      <w:pPr>
+        <w:pStyle w:val="ListParagraph"/>
+        <w:numPr>
+          <w:ilvl w:val="1"/>
+          <w:numId w:val="1"/>
+        </w:numPr>
+      </w:pPr>
+      <w:r>
+        <w:t>Funnel should take you to Customer data</w:t>
+      </w:r>
+    </w:p>
+    <w:p>
+      <w:pPr>
+        <w:pStyle w:val="ListParagraph"/>
+        <w:numPr>
+          <w:ilvl w:val="1"/>
+          <w:numId w:val="1"/>
+        </w:numPr>
+      </w:pPr>
+      <w:r>
+        <w:t>Sparkline should take you to Customer data but only if you click yellow line</w:t>
+      </w:r>
+    </w:p>
+    <w:p>
+      <w:pPr>
+        <w:pStyle w:val="ListParagraph"/>
+        <w:numPr>
+          <w:ilvl w:val="1"/>
+          <w:numId w:val="1"/>
+        </w:numPr>
+      </w:pPr>
+    </w:p>
+    <w:p>
+      <w:pPr>
+        <w:pStyle w:val="ListParagraph"/>
+        <w:numPr>
+          <w:ilvl w:val="0"/>
+          <w:numId w:val="1"/>
+        </w:numPr>
+      </w:pPr>
+      <w:r>
+        <w:t>Parameter by Region</w:t>
+      </w:r>
+    </w:p>
+    <w:p>
+      <w:pPr>
+        <w:pStyle w:val="ListParagraph"/>
+        <w:numPr>
+          <w:ilvl w:val="1"/>
+          <w:numId w:val="1"/>
+        </w:numPr>
+      </w:pPr>
+      <w:r>
+        <w:t>Dropdown box should be a dropdown box</w:t>
+      </w:r>
+    </w:p>
+    <w:p>
+      <w:pPr>
+        <w:pStyle w:val="ListParagraph"/>
+        <w:numPr>
+          <w:ilvl w:val="1"/>
+          <w:numId w:val="1"/>
+        </w:numPr>
+      </w:pPr>
+      <w:r>
+        <w:t>Clicking on a region should bring up that region</w:t>
+      </w:r>
+    </w:p>
+    <w:p>
+      <w:pPr>
+        <w:pStyle w:val="ListParagraph"/>
+        <w:numPr>
+          <w:ilvl w:val="1"/>
+          <w:numId w:val="1"/>
+        </w:numPr>
+      </w:pPr>
+      <w:r>
+        <w:t>Region should be displayed above report</w:t>
+      </w:r>
+    </w:p>
+    <w:p>
+      <w:pPr>
+        <w:pStyle w:val="ListParagraph"/>
+        <w:numPr>
+          <w:ilvl w:val="0"/>
+          <w:numId w:val="1"/>
+        </w:numPr>
+      </w:pPr>
+      <w:r>
+        <w:t>Parameter 2</w:t>
+      </w:r>
+    </w:p>
+    <w:p>
+      <w:pPr>
+        <w:pStyle w:val="ListParagraph"/>
+        <w:numPr>
+          <w:ilvl w:val="1"/>
+          <w:numId w:val="1"/>
+        </w:numPr>
+      </w:pPr>
+      <w:r>
+        <w:t>Dropdown should contain products</w:t>
+      </w:r>
+    </w:p>
+    <w:p>
+      <w:pPr>
+        <w:pStyle w:val="ListParagraph"/>
+        <w:numPr>
+          <w:ilvl w:val="1"/>
+          <w:numId w:val="1"/>
+        </w:numPr>
+      </w:pPr>
+      <w:r>
+        <w:t>Report should have a column graph and a matrix</w:t>
+      </w:r>
+    </w:p>
+    <w:p>
+      <w:pPr>
+        <w:pStyle w:val="ListParagraph"/>
+        <w:numPr>
+          <w:ilvl w:val="0"/>
+          <w:numId w:val="1"/>
+        </w:numPr>
+      </w:pPr>
+      <w:r>
+        <w:t>Parameter 3</w:t>
+      </w:r>
+    </w:p>
+    <w:p>
+      <w:pPr>
+        <w:pStyle w:val="ListParagraph"/>
+        <w:numPr>
+          <w:ilvl w:val="1"/>
+          <w:numId w:val="1"/>
+        </w:numPr>
+      </w:pPr>
+      <w:r>
+        <w:t>Category ID should default to 1</w:t>
+      </w:r>
+    </w:p>
+    <w:p>
+      <w:pPr>
+        <w:pStyle w:val="ListParagraph"/>
+        <w:numPr>
+          <w:ilvl w:val="1"/>
+          <w:numId w:val="1"/>
+        </w:numPr>
+      </w:pPr>
+      <w:r>
+        <w:t>Null should be default</w:t>
+      </w:r>
+    </w:p>
+    <w:p>
+      <w:pPr>
+        <w:pStyle w:val="ListParagraph"/>
+        <w:numPr>
+          <w:ilvl w:val="1"/>
+          <w:numId w:val="1"/>
+        </w:numPr>
+      </w:pPr>
+      <w:r>
+        <w:t>All fields except Null should be required</w:t>
+      </w:r>
+    </w:p>
+    <w:p>
+      <w:pPr>
+        <w:pStyle w:val="ListParagraph"/>
+        <w:numPr>
+          <w:ilvl w:val="1"/>
+          <w:numId w:val="1"/>
+        </w:numPr>
+      </w:pPr>
+      <w:r>
+        <w:lastRenderedPageBreak/>
+        <w:t xml:space="preserve">Multiple values field should allow you to check 1, 2, 3, </w:t>
+      </w:r>
+      <w:proofErr w:type="gramStart"/>
+      <w:r>
+        <w:t>4</w:t>
+      </w:r>
+      <w:proofErr w:type="gramEnd"/>
+      <w:r>
+        <w:t xml:space="preserve"> or select all.  Can have combinations of the values</w:t>
+      </w:r>
+    </w:p>
+    <w:p>
+      <w:pPr>
+        <w:pStyle w:val="ListParagraph"/>
+        <w:numPr>
+          <w:ilvl w:val="1"/>
+          <w:numId w:val="1"/>
+        </w:numPr>
+      </w:pPr>
+      <w:r>
+        <w:t>Date should only accept date of mm/</w:t>
+      </w:r>
+      <w:proofErr w:type="spellStart"/>
+      <w:r>
+        <w:t>dd</w:t>
+      </w:r>
+      <w:proofErr w:type="spellEnd"/>
+      <w:r>
+        <w:t>/</w:t>
+      </w:r>
+      <w:proofErr w:type="spellStart"/>
+      <w:r>
+        <w:t>yyyy</w:t>
+      </w:r>
+      <w:proofErr w:type="spellEnd"/>
+    </w:p>
+    <w:p>
+      <w:pPr>
+        <w:pStyle w:val="ListParagraph"/>
+        <w:numPr>
+          <w:ilvl w:val="0"/>
+          <w:numId w:val="1"/>
+        </w:numPr>
+      </w:pPr>
+      <w:r>
+        <w:t>Simple Gauge</w:t>
+      </w:r>
+    </w:p>
+    <w:p>
+      <w:pPr>
+        <w:pStyle w:val="ListParagraph"/>
+        <w:numPr>
+          <w:ilvl w:val="1"/>
+          <w:numId w:val="1"/>
+        </w:numPr>
+      </w:pPr>
+      <w:r>
+        <w:t>Should be 19 pages with last page blank</w:t>
+      </w:r>
+    </w:p>
+    <w:p>
+      <w:pPr>
+        <w:pStyle w:val="ListParagraph"/>
+        <w:numPr>
+          <w:ilvl w:val="0"/>
+          <w:numId w:val="1"/>
+        </w:numPr>
+      </w:pPr>
+      <w:r>
+        <w:t>Simple Matrix</w:t>
+      </w:r>
+    </w:p>
+    <w:p>
+      <w:pPr>
+        <w:pStyle w:val="ListParagraph"/>
+        <w:numPr>
+          <w:ilvl w:val="1"/>
+          <w:numId w:val="1"/>
+        </w:numPr>
+      </w:pPr>
+      <w:r>
+        <w:t>2 Page report</w:t>
+      </w:r>
+    </w:p>
+    <w:p>
+      <w:pPr>
+        <w:pStyle w:val="ListParagraph"/>
+        <w:numPr>
+          <w:ilvl w:val="1"/>
+          <w:numId w:val="1"/>
+        </w:numPr>
+      </w:pPr>
+      <w:r>
+        <w:t>Blue titles with white centers</w:t>
+      </w:r>
+    </w:p>
+    <w:p>
+      <w:pPr>
+        <w:pStyle w:val="ListParagraph"/>
+        <w:numPr>
+          <w:ilvl w:val="1"/>
+          <w:numId w:val="1"/>
+        </w:numPr>
+      </w:pPr>
+      <w:r>
+        <w:t>Floating title bar</w:t>
+      </w:r>
+    </w:p>
+    <w:p>
+      <w:pPr>
+        <w:pStyle w:val="ListParagraph"/>
+        <w:numPr>
+          <w:ilvl w:val="0"/>
+          <w:numId w:val="1"/>
+        </w:numPr>
+      </w:pPr>
+      <w:r>
+        <w:t>Simple Matrix title in the top left corner</w:t>
+      </w:r>
+    </w:p>
     <w:p>
       <w:pPr>
         <w:pStyle w:val="ListParagraph"/>
@@ -542,6 +1154,7 @@
         </w:numPr>
       </w:pPr>
       <w:r>
+        <w:lastRenderedPageBreak/>
         <w:t>Only whole numbers should return a report</w:t>
       </w:r>
     </w:p>
@@ -560,343 +1173,47 @@
     <w:p>
       <w:pPr>
         <w:pStyle w:val="ListParagraph"/>
-        <w:numPr>
-          <w:ilvl w:val="0"/>
-          <w:numId w:val="1"/>
-        </w:numPr>
-      </w:pPr>
-      <w:r>
-        <w:t>Action URL</w:t>
-      </w:r>
-    </w:p>
-    <w:p>
-      <w:pPr>
-        <w:pStyle w:val="ListParagraph"/>
-        <w:numPr>
-          <w:ilvl w:val="1"/>
-          <w:numId w:val="1"/>
-        </w:numPr>
-      </w:pPr>
-      <w:r>
-        <w:t>Both charts should take user to http://www.msn.com</w:t>
-      </w:r>
-    </w:p>
-    <w:p>
-      <w:pPr>
-        <w:pStyle w:val="ListParagraph"/>
-        <w:numPr>
-          <w:ilvl w:val="0"/>
-          <w:numId w:val="1"/>
-        </w:numPr>
-      </w:pPr>
-      <w:r>
-        <w:t>Customer Data</w:t>
-      </w:r>
-    </w:p>
-    <w:p>
-      <w:pPr>
-        <w:pStyle w:val="ListParagraph"/>
-        <w:numPr>
-          <w:ilvl w:val="1"/>
-          <w:numId w:val="1"/>
-        </w:numPr>
-      </w:pPr>
-      <w:r>
-        <w:t>Table title bar should float with the scroll down of report</w:t>
-      </w:r>
-    </w:p>
-    <w:p>
-      <w:pPr>
-        <w:pStyle w:val="ListParagraph"/>
-        <w:numPr>
-          <w:ilvl w:val="1"/>
-          <w:numId w:val="1"/>
-        </w:numPr>
-      </w:pPr>
-      <w:r>
-        <w:t>Two page report</w:t>
-      </w:r>
-    </w:p>
-    <w:p>
-      <w:pPr>
-        <w:pStyle w:val="ListParagraph"/>
-        <w:numPr>
-          <w:ilvl w:val="0"/>
-          <w:numId w:val="1"/>
-        </w:numPr>
-      </w:pPr>
-      <w:r>
-        <w:lastRenderedPageBreak/>
-        <w:t>Go To Report Action</w:t>
-      </w:r>
-    </w:p>
-    <w:p>
-      <w:pPr>
-        <w:pStyle w:val="ListParagraph"/>
-        <w:numPr>
-          <w:ilvl w:val="1"/>
-          <w:numId w:val="1"/>
-        </w:numPr>
-      </w:pPr>
-      <w:r>
-        <w:t>Zig-</w:t>
-      </w:r>
-      <w:proofErr w:type="spellStart"/>
-      <w:r>
-        <w:t>zag</w:t>
-      </w:r>
-      <w:proofErr w:type="spellEnd"/>
-      <w:r>
-        <w:t xml:space="preserve"> line and box next to title on report</w:t>
-      </w:r>
-    </w:p>
-    <w:p>
-      <w:pPr>
-        <w:pStyle w:val="ListParagraph"/>
-        <w:numPr>
-          <w:ilvl w:val="1"/>
-          <w:numId w:val="1"/>
-        </w:numPr>
-      </w:pPr>
-      <w:r>
-        <w:t>Clicking on gauge should take user to Parameter Report1</w:t>
-      </w:r>
-    </w:p>
-    <w:p>
-      <w:pPr>
-        <w:pStyle w:val="ListParagraph"/>
-        <w:numPr>
-          <w:ilvl w:val="1"/>
-          <w:numId w:val="1"/>
-        </w:numPr>
-      </w:pPr>
-      <w:r>
-        <w:t>Clicking on chart will take you to parameter report 2</w:t>
-      </w:r>
-    </w:p>
-    <w:p>
-      <w:pPr>
-        <w:pStyle w:val="ListParagraph"/>
-        <w:numPr>
-          <w:ilvl w:val="1"/>
-          <w:numId w:val="1"/>
-        </w:numPr>
-      </w:pPr>
-      <w:r>
-        <w:t>Clicking on Image will take you to parameter report 3</w:t>
-      </w:r>
-    </w:p>
-    <w:p>
-      <w:pPr>
-        <w:pStyle w:val="ListParagraph"/>
-        <w:numPr>
-          <w:ilvl w:val="1"/>
-          <w:numId w:val="1"/>
-        </w:numPr>
-      </w:pPr>
-      <w:r>
-        <w:t xml:space="preserve">Text box uses Layout Bring forward </w:t>
-      </w:r>
-    </w:p>
-    <w:p>
-      <w:pPr>
-        <w:pStyle w:val="ListParagraph"/>
-        <w:numPr>
-          <w:ilvl w:val="1"/>
-          <w:numId w:val="1"/>
-        </w:numPr>
-      </w:pPr>
-      <w:r>
-        <w:t>Selecting Region on table should take you to parameter report</w:t>
-      </w:r>
-    </w:p>
-    <w:p>
-      <w:pPr>
-        <w:pStyle w:val="ListParagraph"/>
-        <w:numPr>
-          <w:ilvl w:val="1"/>
-          <w:numId w:val="1"/>
-        </w:numPr>
-      </w:pPr>
-      <w:r>
-        <w:t>Selecting Price should leave you on this report</w:t>
-      </w:r>
-    </w:p>
-    <w:p>
-      <w:pPr>
-        <w:pStyle w:val="ListParagraph"/>
-        <w:numPr>
-          <w:ilvl w:val="1"/>
-          <w:numId w:val="1"/>
-        </w:numPr>
-      </w:pPr>
-      <w:r>
-        <w:t>Selecting Product should take you to parameter report</w:t>
-      </w:r>
-    </w:p>
-    <w:p>
-      <w:pPr>
-        <w:pStyle w:val="ListParagraph"/>
-        <w:numPr>
-          <w:ilvl w:val="1"/>
-          <w:numId w:val="1"/>
-        </w:numPr>
-      </w:pPr>
-      <w:r>
-        <w:t>Selecting Price should leave you here</w:t>
-      </w:r>
-    </w:p>
-    <w:p>
-      <w:pPr>
-        <w:pStyle w:val="ListParagraph"/>
-        <w:numPr>
-          <w:ilvl w:val="0"/>
-          <w:numId w:val="1"/>
-        </w:numPr>
-      </w:pPr>
-      <w:r>
-        <w:t>Image</w:t>
-      </w:r>
-    </w:p>
-    <w:p>
-      <w:pPr>
-        <w:pStyle w:val="ListParagraph"/>
-        <w:numPr>
-          <w:ilvl w:val="1"/>
-          <w:numId w:val="1"/>
-        </w:numPr>
-      </w:pPr>
-      <w:r>
-        <w:t>Should have header with small image</w:t>
-      </w:r>
-    </w:p>
-    <w:p>
-      <w:pPr>
-        <w:pStyle w:val="ListParagraph"/>
-        <w:numPr>
-          <w:ilvl w:val="1"/>
-          <w:numId w:val="1"/>
-        </w:numPr>
-      </w:pPr>
-      <w:r>
-        <w:t>Multiple images of different sizes on the page</w:t>
-      </w:r>
-    </w:p>
-    <w:p>
-      <w:pPr>
-        <w:pStyle w:val="ListParagraph"/>
-        <w:numPr>
-          <w:ilvl w:val="1"/>
-          <w:numId w:val="1"/>
-        </w:numPr>
-      </w:pPr>
-      <w:r>
-        <w:t>Diagonal line in the middle of the page</w:t>
-      </w:r>
-    </w:p>
-    <w:p>
-      <w:pPr>
-        <w:pStyle w:val="ListParagraph"/>
-        <w:numPr>
-          <w:ilvl w:val="0"/>
-          <w:numId w:val="1"/>
-        </w:numPr>
-      </w:pPr>
-      <w:r>
-        <w:t>Image Table</w:t>
-      </w:r>
-    </w:p>
-    <w:p>
-      <w:pPr>
-        <w:pStyle w:val="ListParagraph"/>
-        <w:numPr>
-          <w:ilvl w:val="1"/>
-          <w:numId w:val="1"/>
-        </w:numPr>
-      </w:pPr>
-      <w:r>
-        <w:t>3 different image types – Above table, background image and inside table</w:t>
-      </w:r>
-    </w:p>
-    <w:p>
-      <w:pPr>
-        <w:pStyle w:val="ListParagraph"/>
-        <w:numPr>
-          <w:ilvl w:val="1"/>
-          <w:numId w:val="1"/>
-        </w:numPr>
-      </w:pPr>
-      <w:r>
-        <w:t>Page 2 should just have a background image</w:t>
-      </w:r>
-    </w:p>
-    <w:p>
-      <w:pPr>
-        <w:pStyle w:val="ListParagraph"/>
-        <w:numPr>
-          <w:ilvl w:val="0"/>
-          <w:numId w:val="1"/>
-        </w:numPr>
-      </w:pPr>
-      <w:r>
-        <w:t>Multi chart with go to report action</w:t>
-      </w:r>
-    </w:p>
-    <w:p>
-      <w:pPr>
-        <w:pStyle w:val="ListParagraph"/>
-        <w:numPr>
-          <w:ilvl w:val="1"/>
-          <w:numId w:val="1"/>
-        </w:numPr>
-      </w:pPr>
-      <w:r>
-        <w:t>Chart should take you to report Bar chart with texture</w:t>
-      </w:r>
-    </w:p>
-    <w:p>
-      <w:pPr>
-        <w:pStyle w:val="ListParagraph"/>
-        <w:numPr>
-          <w:ilvl w:val="1"/>
-          <w:numId w:val="1"/>
-        </w:numPr>
-      </w:pPr>
-      <w:r>
-        <w:t>Funnel should take you to Customer data</w:t>
-      </w:r>
-    </w:p>
-    <w:p>
-      <w:pPr>
-        <w:pStyle w:val="ListParagraph"/>
-        <w:numPr>
-          <w:ilvl w:val="1"/>
-          <w:numId w:val="1"/>
-        </w:numPr>
-      </w:pPr>
-      <w:r>
-        <w:t>Sparkline should take you to Customer data but only if you click yellow line</w:t>
-      </w:r>
-    </w:p>
-    <w:p>
-      <w:pPr>
-        <w:pStyle w:val="ListParagraph"/>
-        <w:numPr>
-          <w:ilvl w:val="1"/>
-          <w:numId w:val="1"/>
-        </w:numPr>
-      </w:pPr>
-    </w:p>
-    <w:p>
-      <w:pPr>
-        <w:pStyle w:val="ListParagraph"/>
-        <w:numPr>
-          <w:ilvl w:val="0"/>
-          <w:numId w:val="1"/>
-        </w:numPr>
-      </w:pPr>
-      <w:r>
-        <w:t>Parameter by Region</w:t>
+        <w:ind w:left="1440"/>
+      </w:pPr>
+    </w:p>
+    <w:p>
+      <w:pPr>
+        <w:pStyle w:val="ListParagraph"/>
+        <w:ind w:left="1440"/>
+      </w:pPr>
+    </w:p>
+    <w:p>
+      <w:pPr>
+        <w:pStyle w:val="ListParagraph"/>
+        <w:ind w:left="0"/>
+        <w:jc w:val="both"/>
+      </w:pPr>
+    </w:p>
+    <w:p>
+      <w:pPr>
+        <w:pStyle w:val="ListParagraph"/>
+        <w:ind w:left="0"/>
+        <w:jc w:val="both"/>
+      </w:pPr>
+      <w:r>
+        <w:t>Check-in Test Report</w:t>
+      </w:r>
+    </w:p>
+    <w:p>
+      <w:pPr>
+        <w:pStyle w:val="ListParagraph"/>
+        <w:ind w:left="0"/>
+        <w:jc w:val="both"/>
+      </w:pPr>
+    </w:p>
+    <w:p>
+      <w:pPr>
+        <w:pStyle w:val="ListParagraph"/>
+        <w:ind w:left="0"/>
+        <w:jc w:val="both"/>
+      </w:pPr>
+      <w:r>
+        <w:t xml:space="preserve">The goal of this test report is to test the basic product pieces that get touched. </w:t>
       </w:r>
       <w:bookmarkStart w:id="0" w:name="_GoBack"/>
       <w:bookmarkEnd w:id="0"/>
@@ -904,37 +1221,11 @@
     <w:p>
       <w:pPr>
         <w:pStyle w:val="ListParagraph"/>
-        <w:numPr>
-          <w:ilvl w:val="1"/>
-          <w:numId w:val="1"/>
-        </w:numPr>
-      </w:pPr>
-      <w:r>
-        <w:t>Dropdown box should be a dropdown box</w:t>
-      </w:r>
-    </w:p>
-    <w:p>
-      <w:pPr>
-        <w:pStyle w:val="ListParagraph"/>
-        <w:numPr>
-          <w:ilvl w:val="1"/>
-          <w:numId w:val="1"/>
-        </w:numPr>
-      </w:pPr>
-      <w:r>
-        <w:t>Clicking on a region should bring up that region</w:t>
-      </w:r>
-    </w:p>
-    <w:p>
-      <w:pPr>
-        <w:pStyle w:val="ListParagraph"/>
-        <w:numPr>
-          <w:ilvl w:val="1"/>
-          <w:numId w:val="1"/>
-        </w:numPr>
-      </w:pPr>
-      <w:r>
-        <w:t>Region should be displayed above report</w:t>
+        <w:ind w:left="0"/>
+        <w:jc w:val="both"/>
+      </w:pPr>
+      <w:r>
+        <w:t xml:space="preserve">This report will check: </w:t>
       </w:r>
     </w:p>
     <w:p>
@@ -942,35 +1233,11 @@
         <w:pStyle w:val="ListParagraph"/>
         <w:numPr>
           <w:ilvl w:val="0"/>
-          <w:numId w:val="1"/>
-        </w:numPr>
-      </w:pPr>
-      <w:r>
-        <w:t>Parameter 2</w:t>
-      </w:r>
-    </w:p>
-    <w:p>
-      <w:pPr>
-        <w:pStyle w:val="ListParagraph"/>
-        <w:numPr>
-          <w:ilvl w:val="1"/>
-          <w:numId w:val="1"/>
-        </w:numPr>
-      </w:pPr>
-      <w:r>
-        <w:t>Dropdown should contain products</w:t>
-      </w:r>
-    </w:p>
-    <w:p>
-      <w:pPr>
-        <w:pStyle w:val="ListParagraph"/>
-        <w:numPr>
-          <w:ilvl w:val="1"/>
-          <w:numId w:val="1"/>
-        </w:numPr>
-      </w:pPr>
-      <w:r>
-        <w:t>Report should have a column graph and a matrix</w:t>
+          <w:numId w:val="22"/>
+        </w:numPr>
+      </w:pPr>
+      <w:r>
+        <w:t>Actions</w:t>
       </w:r>
     </w:p>
     <w:p>
@@ -978,185 +1245,264 @@
         <w:pStyle w:val="ListParagraph"/>
         <w:numPr>
           <w:ilvl w:val="0"/>
-          <w:numId w:val="1"/>
-        </w:numPr>
-      </w:pPr>
-      <w:r>
-        <w:t>Parameter 3</w:t>
-      </w:r>
-    </w:p>
-    <w:p>
-      <w:pPr>
-        <w:pStyle w:val="ListParagraph"/>
-        <w:numPr>
-          <w:ilvl w:val="1"/>
-          <w:numId w:val="1"/>
-        </w:numPr>
-      </w:pPr>
-      <w:r>
-        <w:t>Category ID should default to 1</w:t>
-      </w:r>
-    </w:p>
-    <w:p>
-      <w:pPr>
-        <w:pStyle w:val="ListParagraph"/>
-        <w:numPr>
-          <w:ilvl w:val="1"/>
-          <w:numId w:val="1"/>
-        </w:numPr>
-      </w:pPr>
-      <w:r>
-        <w:t>Null should be default</w:t>
-      </w:r>
-    </w:p>
-    <w:p>
-      <w:pPr>
-        <w:pStyle w:val="ListParagraph"/>
-        <w:numPr>
-          <w:ilvl w:val="1"/>
-          <w:numId w:val="1"/>
-        </w:numPr>
-      </w:pPr>
-      <w:r>
-        <w:t>All fields except Null should be required</w:t>
-      </w:r>
-    </w:p>
-    <w:p>
-      <w:pPr>
-        <w:pStyle w:val="ListParagraph"/>
-        <w:numPr>
-          <w:ilvl w:val="1"/>
-          <w:numId w:val="1"/>
-        </w:numPr>
-      </w:pPr>
-      <w:r>
-        <w:t xml:space="preserve">Multiple values field should allow you to check 1, 2, 3, </w:t>
+          <w:numId w:val="22"/>
+        </w:numPr>
+      </w:pPr>
+      <w:r>
+        <w:t>Drill downs</w:t>
+      </w:r>
+    </w:p>
+    <w:p>
+      <w:pPr>
+        <w:pStyle w:val="ListParagraph"/>
+        <w:numPr>
+          <w:ilvl w:val="0"/>
+          <w:numId w:val="22"/>
+        </w:numPr>
+      </w:pPr>
+      <w:r>
+        <w:t>Matrix</w:t>
+      </w:r>
+    </w:p>
+    <w:p>
+      <w:pPr>
+        <w:pStyle w:val="ListParagraph"/>
+        <w:numPr>
+          <w:ilvl w:val="0"/>
+          <w:numId w:val="22"/>
+        </w:numPr>
+      </w:pPr>
+      <w:r>
+        <w:t>Images</w:t>
+      </w:r>
+    </w:p>
+    <w:p>
+      <w:pPr>
+        <w:pStyle w:val="ListParagraph"/>
+        <w:numPr>
+          <w:ilvl w:val="0"/>
+          <w:numId w:val="22"/>
+        </w:numPr>
+      </w:pPr>
+      <w:r>
+        <w:t>Tables</w:t>
+      </w:r>
+    </w:p>
+    <w:p>
+      <w:pPr>
+        <w:pStyle w:val="ListParagraph"/>
+        <w:numPr>
+          <w:ilvl w:val="0"/>
+          <w:numId w:val="22"/>
+        </w:numPr>
+      </w:pPr>
+      <w:r>
+        <w:t>Footers</w:t>
+      </w:r>
+    </w:p>
+    <w:p>
+      <w:pPr>
+        <w:pStyle w:val="ListParagraph"/>
+        <w:numPr>
+          <w:ilvl w:val="0"/>
+          <w:numId w:val="22"/>
+        </w:numPr>
+      </w:pPr>
+      <w:r>
+        <w:t>Borders</w:t>
+      </w:r>
+    </w:p>
+    <w:p>
+      <w:pPr>
+        <w:pStyle w:val="ListParagraph"/>
+        <w:numPr>
+          <w:ilvl w:val="0"/>
+          <w:numId w:val="22"/>
+        </w:numPr>
+      </w:pPr>
+      <w:r>
+        <w:t>Sub Reports</w:t>
+      </w:r>
+    </w:p>
+    <w:p>
+      <w:pPr>
+        <w:pStyle w:val="ListParagraph"/>
+        <w:numPr>
+          <w:ilvl w:val="0"/>
+          <w:numId w:val="22"/>
+        </w:numPr>
+      </w:pPr>
+      <w:r>
+        <w:t>Floating Headers</w:t>
+      </w:r>
+    </w:p>
+    <w:p>
+      <w:r>
+        <w:t>The report has the following layout:</w:t>
+      </w:r>
+    </w:p>
+    <w:p>
+      <w:pPr>
+        <w:pStyle w:val="ListParagraph"/>
+        <w:numPr>
+          <w:ilvl w:val="0"/>
+          <w:numId w:val="23"/>
+        </w:numPr>
+      </w:pPr>
+      <w:r>
+        <w:t>The top of the page has a Table which contains 2 drill down sections. Both drilldowns should expand and shrink</w:t>
+      </w:r>
+    </w:p>
+    <w:p>
+      <w:pPr>
+        <w:pStyle w:val="ListParagraph"/>
+        <w:numPr>
+          <w:ilvl w:val="0"/>
+          <w:numId w:val="23"/>
+        </w:numPr>
+      </w:pPr>
+      <w:r>
+        <w:t>There is an Image of a Koala Bear next to this table. The Image should stay there when the table is drilled down</w:t>
+      </w:r>
+    </w:p>
+    <w:p>
+      <w:pPr>
+        <w:pStyle w:val="ListParagraph"/>
+        <w:numPr>
+          <w:ilvl w:val="0"/>
+          <w:numId w:val="23"/>
+        </w:numPr>
+      </w:pPr>
+      <w:r>
+        <w:t xml:space="preserve">The next two reports are sub reports. First sub report will display the “Go </w:t>
       </w:r>
       <w:proofErr w:type="gramStart"/>
       <w:r>
-        <w:t>4</w:t>
+        <w:t>To</w:t>
       </w:r>
       <w:proofErr w:type="gramEnd"/>
       <w:r>
-        <w:t xml:space="preserve"> or select all.  Can have combinations of the values</w:t>
-      </w:r>
-    </w:p>
-    <w:p>
-      <w:pPr>
-        <w:pStyle w:val="ListParagraph"/>
-        <w:numPr>
-          <w:ilvl w:val="1"/>
-          <w:numId w:val="1"/>
-        </w:numPr>
-      </w:pPr>
-      <w:r>
-        <w:t>Date should only accept date of mm/</w:t>
-      </w:r>
-      <w:proofErr w:type="spellStart"/>
-      <w:r>
-        <w:t>dd</w:t>
-      </w:r>
-      <w:proofErr w:type="spellEnd"/>
-      <w:r>
-        <w:t>/</w:t>
-      </w:r>
-      <w:proofErr w:type="spellStart"/>
-      <w:r>
-        <w:t>yyyy</w:t>
-      </w:r>
-      <w:proofErr w:type="spellEnd"/>
+        <w:t xml:space="preserve"> Report Action Test”. All the action functionality of taking the user to Reports should work. The second report links to the Simple Matrix report.</w:t>
+      </w:r>
+      <w:r>
+        <w:t xml:space="preserve"> This report tests the Matrix and active floating headers.</w:t>
+      </w:r>
     </w:p>
     <w:p>
       <w:pPr>
         <w:pStyle w:val="ListParagraph"/>
         <w:numPr>
           <w:ilvl w:val="0"/>
-          <w:numId w:val="1"/>
-        </w:numPr>
-      </w:pPr>
-      <w:r>
-        <w:t>Simple Gauge</w:t>
-      </w:r>
-    </w:p>
-    <w:p>
-      <w:pPr>
-        <w:pStyle w:val="ListParagraph"/>
-        <w:numPr>
-          <w:ilvl w:val="1"/>
-          <w:numId w:val="1"/>
-        </w:numPr>
-      </w:pPr>
-      <w:r>
-        <w:t>Should be 19 pages with last page blank</w:t>
-      </w:r>
-    </w:p>
-    <w:p>
-      <w:pPr>
-        <w:pStyle w:val="ListParagraph"/>
-        <w:numPr>
-          <w:ilvl w:val="0"/>
-          <w:numId w:val="1"/>
-        </w:numPr>
-      </w:pPr>
-      <w:r>
-        <w:t>Simple Matrix</w:t>
-      </w:r>
-    </w:p>
-    <w:p>
-      <w:pPr>
-        <w:pStyle w:val="ListParagraph"/>
-        <w:numPr>
-          <w:ilvl w:val="1"/>
-          <w:numId w:val="1"/>
-        </w:numPr>
-      </w:pPr>
-      <w:r>
-        <w:t>2 Page report</w:t>
-      </w:r>
-    </w:p>
-    <w:p>
-      <w:pPr>
-        <w:pStyle w:val="ListParagraph"/>
-        <w:numPr>
-          <w:ilvl w:val="1"/>
-          <w:numId w:val="1"/>
-        </w:numPr>
-      </w:pPr>
-      <w:r>
-        <w:t>Blue titles with white centers</w:t>
-      </w:r>
-    </w:p>
-    <w:p>
-      <w:pPr>
-        <w:pStyle w:val="ListParagraph"/>
-        <w:numPr>
-          <w:ilvl w:val="1"/>
-          <w:numId w:val="1"/>
-        </w:numPr>
-      </w:pPr>
-      <w:r>
-        <w:t>Floating title bar</w:t>
-      </w:r>
-    </w:p>
-    <w:p>
-      <w:pPr>
-        <w:pStyle w:val="ListParagraph"/>
-        <w:numPr>
-          <w:ilvl w:val="1"/>
-          <w:numId w:val="1"/>
-        </w:numPr>
-      </w:pPr>
-      <w:r>
-        <w:t>Simple Matrix title in the top left corner</w:t>
-      </w:r>
-    </w:p>
-    <w:p>
-      <w:pPr>
-        <w:pStyle w:val="ListParagraph"/>
-        <w:ind w:left="1440"/>
-      </w:pPr>
+          <w:numId w:val="23"/>
+        </w:numPr>
+      </w:pPr>
+      <w:r>
+        <w:t>The bottom of the report is a footer. This footer has a Green rectangle with a thick black boarder. This Rectangle will display on all 50 pages of the report.</w:t>
+      </w:r>
+      <w:r>
+        <w:rPr>
+          <w:noProof/>
+        </w:rPr>
+        <w:t xml:space="preserve"> </w:t>
+      </w:r>
     </w:p>
     <w:p/>
+    <w:p>
+      <w:r>
+        <w:lastRenderedPageBreak/>
+        <w:t>Here are two screen shots from the Report Viewer that will show the basics of this screen:</w:t>
+      </w:r>
+      <w:r>
+        <w:rPr>
+          <w:noProof/>
+        </w:rPr>
+        <w:t xml:space="preserve"> </w:t>
+      </w:r>
+      <w:r>
+        <w:rPr>
+          <w:noProof/>
+        </w:rPr>
+        <w:drawing>
+          <wp:inline distT="0" distB="0" distL="0" distR="0" wp14:anchorId="4AAAE474" wp14:editId="190B12FB">
+            <wp:extent cx="5943600" cy="3224530"/>
+            <wp:effectExtent l="0" t="0" r="0" b="0"/>
+            <wp:docPr id="1" name="Picture 1"/>
+            <wp:cNvGraphicFramePr>
+              <a:graphicFrameLocks xmlns:a="http://schemas.openxmlformats.org/drawingml/2006/main" noChangeAspect="1"/>
+            </wp:cNvGraphicFramePr>
+            <a:graphic xmlns:a="http://schemas.openxmlformats.org/drawingml/2006/main">
+              <a:graphicData uri="http://schemas.openxmlformats.org/drawingml/2006/picture">
+                <pic:pic xmlns:pic="http://schemas.openxmlformats.org/drawingml/2006/picture">
+                  <pic:nvPicPr>
+                    <pic:cNvPr id="1" name=""/>
+                    <pic:cNvPicPr/>
+                  </pic:nvPicPr>
+                  <pic:blipFill>
+                    <a:blip r:embed="rId5"/>
+                    <a:stretch>
+                      <a:fillRect/>
+                    </a:stretch>
+                  </pic:blipFill>
+                  <pic:spPr>
+                    <a:xfrm>
+                      <a:off x="0" y="0"/>
+                      <a:ext cx="5943600" cy="3224530"/>
+                    </a:xfrm>
+                    <a:prstGeom prst="rect">
+                      <a:avLst/>
+                    </a:prstGeom>
+                  </pic:spPr>
+                </pic:pic>
+              </a:graphicData>
+            </a:graphic>
+          </wp:inline>
+        </w:drawing>
+      </w:r>
+    </w:p>
+    <w:p/>
+    <w:p/>
+    <w:p>
+      <w:r>
+        <w:rPr>
+          <w:noProof/>
+        </w:rPr>
+        <w:drawing>
+          <wp:inline distT="0" distB="0" distL="0" distR="0" wp14:anchorId="3F22010E" wp14:editId="0FAFF2A9">
+            <wp:extent cx="5943600" cy="3224530"/>
+            <wp:effectExtent l="0" t="0" r="0" b="0"/>
+            <wp:docPr id="2" name="Picture 2"/>
+            <wp:cNvGraphicFramePr>
+              <a:graphicFrameLocks xmlns:a="http://schemas.openxmlformats.org/drawingml/2006/main" noChangeAspect="1"/>
+            </wp:cNvGraphicFramePr>
+            <a:graphic xmlns:a="http://schemas.openxmlformats.org/drawingml/2006/main">
+              <a:graphicData uri="http://schemas.openxmlformats.org/drawingml/2006/picture">
+                <pic:pic xmlns:pic="http://schemas.openxmlformats.org/drawingml/2006/picture">
+                  <pic:nvPicPr>
+                    <pic:cNvPr id="1" name=""/>
+                    <pic:cNvPicPr/>
+                  </pic:nvPicPr>
+                  <pic:blipFill>
+                    <a:blip r:embed="rId6"/>
+                    <a:stretch>
+                      <a:fillRect/>
+                    </a:stretch>
+                  </pic:blipFill>
+                  <pic:spPr>
+                    <a:xfrm>
+                      <a:off x="0" y="0"/>
+                      <a:ext cx="5943600" cy="3224530"/>
+                    </a:xfrm>
+                    <a:prstGeom prst="rect">
+                      <a:avLst/>
+                    </a:prstGeom>
+                  </pic:spPr>
+                </pic:pic>
+              </a:graphicData>
+            </a:graphic>
+          </wp:inline>
+        </w:drawing>
+      </w:r>
+    </w:p>
     <w:sectPr>
       <w:pgSz w:w="12240" w:h="15840"/>
       <w:pgMar w:top="1440" w:right="1440" w:bottom="1440" w:left="1440" w:header="720" w:footer="720" w:gutter="0"/>
@@ -2083,6 +2429,241 @@
     </w:lvl>
   </w:abstractNum>
   <w:abstractNum w:abstractNumId="8">
+    <w:nsid w:val="47961B0F"/>
+    <w:multiLevelType w:val="multilevel"/>
+    <w:tmpl w:val="E05A6AEC"/>
+    <w:lvl w:ilvl="0">
+      <w:start w:val="1"/>
+      <w:numFmt w:val="decimal"/>
+      <w:lvlText w:val="%1."/>
+      <w:lvlJc w:val="left"/>
+      <w:pPr>
+        <w:ind w:left="360" w:hanging="360"/>
+      </w:pPr>
+    </w:lvl>
+    <w:lvl w:ilvl="1">
+      <w:start w:val="1"/>
+      <w:numFmt w:val="lowerLetter"/>
+      <w:lvlText w:val="%2."/>
+      <w:lvlJc w:val="left"/>
+      <w:pPr>
+        <w:ind w:left="1080" w:hanging="360"/>
+      </w:pPr>
+    </w:lvl>
+    <w:lvl w:ilvl="2">
+      <w:start w:val="1"/>
+      <w:numFmt w:val="lowerRoman"/>
+      <w:lvlText w:val="%3."/>
+      <w:lvlJc w:val="right"/>
+      <w:pPr>
+        <w:ind w:left="1800" w:hanging="180"/>
+      </w:pPr>
+    </w:lvl>
+    <w:lvl w:ilvl="3">
+      <w:start w:val="1"/>
+      <w:numFmt w:val="decimal"/>
+      <w:lvlText w:val="%4."/>
+      <w:lvlJc w:val="left"/>
+      <w:pPr>
+        <w:ind w:left="2520" w:hanging="360"/>
+      </w:pPr>
+    </w:lvl>
+    <w:lvl w:ilvl="4" w:tentative="1">
+      <w:start w:val="1"/>
+      <w:numFmt w:val="lowerLetter"/>
+      <w:lvlText w:val="%5."/>
+      <w:lvlJc w:val="left"/>
+      <w:pPr>
+        <w:ind w:left="3240" w:hanging="360"/>
+      </w:pPr>
+    </w:lvl>
+    <w:lvl w:ilvl="5" w:tentative="1">
+      <w:start w:val="1"/>
+      <w:numFmt w:val="lowerRoman"/>
+      <w:lvlText w:val="%6."/>
+      <w:lvlJc w:val="right"/>
+      <w:pPr>
+        <w:ind w:left="3960" w:hanging="180"/>
+      </w:pPr>
+    </w:lvl>
+    <w:lvl w:ilvl="6" w:tentative="1">
+      <w:start w:val="1"/>
+      <w:numFmt w:val="decimal"/>
+      <w:lvlText w:val="%7."/>
+      <w:lvlJc w:val="left"/>
+      <w:pPr>
+        <w:ind w:left="4680" w:hanging="360"/>
+      </w:pPr>
+    </w:lvl>
+    <w:lvl w:ilvl="7" w:tentative="1">
+      <w:start w:val="1"/>
+      <w:numFmt w:val="lowerLetter"/>
+      <w:lvlText w:val="%8."/>
+      <w:lvlJc w:val="left"/>
+      <w:pPr>
+        <w:ind w:left="5400" w:hanging="360"/>
+      </w:pPr>
+    </w:lvl>
+    <w:lvl w:ilvl="8" w:tentative="1">
+      <w:start w:val="1"/>
+      <w:numFmt w:val="lowerRoman"/>
+      <w:lvlText w:val="%9."/>
+      <w:lvlJc w:val="right"/>
+      <w:pPr>
+        <w:ind w:left="6120" w:hanging="180"/>
+      </w:pPr>
+    </w:lvl>
+  </w:abstractNum>
+  <w:abstractNum w:abstractNumId="9">
+    <w:nsid w:val="4B8B6612"/>
+    <w:multiLevelType w:val="multilevel"/>
+    <w:tmpl w:val="6514188C"/>
+    <w:lvl w:ilvl="0">
+      <w:start w:val="1"/>
+      <w:numFmt w:val="bullet"/>
+      <w:lvlText w:val=""/>
+      <w:lvlJc w:val="left"/>
+      <w:pPr>
+        <w:tabs>
+          <w:tab w:val="num" w:pos="720"/>
+        </w:tabs>
+        <w:ind w:left="720" w:hanging="360"/>
+      </w:pPr>
+      <w:rPr>
+        <w:rFonts w:ascii="Symbol" w:hAnsi="Symbol" w:hint="default"/>
+        <w:sz w:val="20"/>
+      </w:rPr>
+    </w:lvl>
+    <w:lvl w:ilvl="1">
+      <w:start w:val="1"/>
+      <w:numFmt w:val="bullet"/>
+      <w:lvlText w:val="o"/>
+      <w:lvlJc w:val="left"/>
+      <w:pPr>
+        <w:tabs>
+          <w:tab w:val="num" w:pos="1440"/>
+        </w:tabs>
+        <w:ind w:left="1440" w:hanging="360"/>
+      </w:pPr>
+      <w:rPr>
+        <w:rFonts w:ascii="Courier New" w:hAnsi="Courier New" w:hint="default"/>
+        <w:sz w:val="20"/>
+      </w:rPr>
+    </w:lvl>
+    <w:lvl w:ilvl="2">
+      <w:start w:val="1"/>
+      <w:numFmt w:val="bullet"/>
+      <w:lvlText w:val=""/>
+      <w:lvlJc w:val="left"/>
+      <w:pPr>
+        <w:tabs>
+          <w:tab w:val="num" w:pos="2160"/>
+        </w:tabs>
+        <w:ind w:left="2160" w:hanging="360"/>
+      </w:pPr>
+      <w:rPr>
+        <w:rFonts w:ascii="Wingdings" w:hAnsi="Wingdings" w:hint="default"/>
+        <w:sz w:val="20"/>
+      </w:rPr>
+    </w:lvl>
+    <w:lvl w:ilvl="3">
+      <w:start w:val="1"/>
+      <w:numFmt w:val="bullet"/>
+      <w:lvlText w:val=""/>
+      <w:lvlJc w:val="left"/>
+      <w:pPr>
+        <w:tabs>
+          <w:tab w:val="num" w:pos="2880"/>
+        </w:tabs>
+        <w:ind w:left="2880" w:hanging="360"/>
+      </w:pPr>
+      <w:rPr>
+        <w:rFonts w:ascii="Wingdings" w:hAnsi="Wingdings" w:hint="default"/>
+        <w:sz w:val="20"/>
+      </w:rPr>
+    </w:lvl>
+    <w:lvl w:ilvl="4" w:tentative="1">
+      <w:start w:val="1"/>
+      <w:numFmt w:val="bullet"/>
+      <w:lvlText w:val=""/>
+      <w:lvlJc w:val="left"/>
+      <w:pPr>
+        <w:tabs>
+          <w:tab w:val="num" w:pos="3600"/>
+        </w:tabs>
+        <w:ind w:left="3600" w:hanging="360"/>
+      </w:pPr>
+      <w:rPr>
+        <w:rFonts w:ascii="Wingdings" w:hAnsi="Wingdings" w:hint="default"/>
+        <w:sz w:val="20"/>
+      </w:rPr>
+    </w:lvl>
+    <w:lvl w:ilvl="5" w:tentative="1">
+      <w:start w:val="1"/>
+      <w:numFmt w:val="bullet"/>
+      <w:lvlText w:val=""/>
+      <w:lvlJc w:val="left"/>
+      <w:pPr>
+        <w:tabs>
+          <w:tab w:val="num" w:pos="4320"/>
+        </w:tabs>
+        <w:ind w:left="4320" w:hanging="360"/>
+      </w:pPr>
+      <w:rPr>
+        <w:rFonts w:ascii="Wingdings" w:hAnsi="Wingdings" w:hint="default"/>
+        <w:sz w:val="20"/>
+      </w:rPr>
+    </w:lvl>
+    <w:lvl w:ilvl="6" w:tentative="1">
+      <w:start w:val="1"/>
+      <w:numFmt w:val="bullet"/>
+      <w:lvlText w:val=""/>
+      <w:lvlJc w:val="left"/>
+      <w:pPr>
+        <w:tabs>
+          <w:tab w:val="num" w:pos="5040"/>
+        </w:tabs>
+        <w:ind w:left="5040" w:hanging="360"/>
+      </w:pPr>
+      <w:rPr>
+        <w:rFonts w:ascii="Wingdings" w:hAnsi="Wingdings" w:hint="default"/>
+        <w:sz w:val="20"/>
+      </w:rPr>
+    </w:lvl>
+    <w:lvl w:ilvl="7" w:tentative="1">
+      <w:start w:val="1"/>
+      <w:numFmt w:val="bullet"/>
+      <w:lvlText w:val=""/>
+      <w:lvlJc w:val="left"/>
+      <w:pPr>
+        <w:tabs>
+          <w:tab w:val="num" w:pos="5760"/>
+        </w:tabs>
+        <w:ind w:left="5760" w:hanging="360"/>
+      </w:pPr>
+      <w:rPr>
+        <w:rFonts w:ascii="Wingdings" w:hAnsi="Wingdings" w:hint="default"/>
+        <w:sz w:val="20"/>
+      </w:rPr>
+    </w:lvl>
+    <w:lvl w:ilvl="8" w:tentative="1">
+      <w:start w:val="1"/>
+      <w:numFmt w:val="bullet"/>
+      <w:lvlText w:val=""/>
+      <w:lvlJc w:val="left"/>
+      <w:pPr>
+        <w:tabs>
+          <w:tab w:val="num" w:pos="6480"/>
+        </w:tabs>
+        <w:ind w:left="6480" w:hanging="360"/>
+      </w:pPr>
+      <w:rPr>
+        <w:rFonts w:ascii="Wingdings" w:hAnsi="Wingdings" w:hint="default"/>
+        <w:sz w:val="20"/>
+      </w:rPr>
+    </w:lvl>
+  </w:abstractNum>
+  <w:abstractNum w:abstractNumId="10">
     <w:nsid w:val="5A177CF0"/>
     <w:multiLevelType w:val="multilevel"/>
     <w:tmpl w:val="C592E3A2"/>
@@ -2231,7 +2812,7 @@
       </w:rPr>
     </w:lvl>
   </w:abstractNum>
-  <w:abstractNum w:abstractNumId="9">
+  <w:abstractNum w:abstractNumId="11">
     <w:nsid w:val="5CF7461B"/>
     <w:multiLevelType w:val="multilevel"/>
     <w:tmpl w:val="04090027"/>
@@ -2326,7 +2907,7 @@
       </w:pPr>
     </w:lvl>
   </w:abstractNum>
-  <w:abstractNum w:abstractNumId="10">
+  <w:abstractNum w:abstractNumId="12">
     <w:nsid w:val="5D1B0FA4"/>
     <w:multiLevelType w:val="multilevel"/>
     <w:tmpl w:val="6514188C"/>
@@ -2475,7 +3056,7 @@
       </w:rPr>
     </w:lvl>
   </w:abstractNum>
-  <w:abstractNum w:abstractNumId="11">
+  <w:abstractNum w:abstractNumId="13">
     <w:nsid w:val="623F437A"/>
     <w:multiLevelType w:val="multilevel"/>
     <w:tmpl w:val="6514188C"/>
@@ -2859,7 +3440,7 @@
     </w:lvlOverride>
   </w:num>
   <w:num w:numId="6">
-    <w:abstractNumId w:val="10"/>
+    <w:abstractNumId w:val="12"/>
   </w:num>
   <w:num w:numId="7">
     <w:abstractNumId w:val="4"/>
@@ -3064,16 +3645,22 @@
     </w:lvlOverride>
   </w:num>
   <w:num w:numId="18">
-    <w:abstractNumId w:val="8"/>
+    <w:abstractNumId w:val="10"/>
   </w:num>
   <w:num w:numId="19">
-    <w:abstractNumId w:val="9"/>
+    <w:abstractNumId w:val="11"/>
   </w:num>
   <w:num w:numId="20">
     <w:abstractNumId w:val="5"/>
   </w:num>
   <w:num w:numId="21">
-    <w:abstractNumId w:val="11"/>
+    <w:abstractNumId w:val="13"/>
+  </w:num>
+  <w:num w:numId="22">
+    <w:abstractNumId w:val="9"/>
+  </w:num>
+  <w:num w:numId="23">
+    <w:abstractNumId w:val="8"/>
   </w:num>
 </w:numbering>
 </file>

</xml_diff>

<commit_message>
update of test documents and some test cases
</commit_message>
<xml_diff>
--- a/Test/Regression Test Suite.docx
+++ b/Test/Regression Test Suite.docx
@@ -415,7 +415,7 @@
         </w:numPr>
       </w:pPr>
       <w:r>
-        <w:t>Parameter 2</w:t>
+        <w:t>Parameter by Category</w:t>
       </w:r>
     </w:p>
     <w:p>
@@ -451,7 +451,7 @@
         </w:numPr>
       </w:pPr>
       <w:r>
-        <w:t>Parameter 3</w:t>
+        <w:t>Multiple Parameter</w:t>
       </w:r>
     </w:p>
     <w:p>
@@ -612,51 +612,32 @@
       <w:pPr>
         <w:pStyle w:val="ListParagraph"/>
         <w:numPr>
+          <w:ilvl w:val="1"/>
+          <w:numId w:val="1"/>
+        </w:numPr>
+      </w:pPr>
+      <w:r>
+        <w:t>Simple Matrix title in the top left corner</w:t>
+      </w:r>
+    </w:p>
+    <w:p>
+      <w:pPr>
+        <w:pStyle w:val="ListParagraph"/>
+        <w:numPr>
           <w:ilvl w:val="0"/>
           <w:numId w:val="1"/>
         </w:numPr>
       </w:pPr>
       <w:r>
-        <w:t>Simple Matrix title in the top left corner</w:t>
-      </w:r>
-    </w:p>
-    <w:p>
-      <w:pPr>
-        <w:pStyle w:val="ListParagraph"/>
-        <w:numPr>
-          <w:ilvl w:val="0"/>
-          <w:numId w:val="1"/>
-        </w:numPr>
-      </w:pPr>
-      <w:r>
-        <w:t>Table with Right txt box</w:t>
-      </w:r>
-      <w:r>
-        <w:t xml:space="preserve"> </w:t>
-      </w:r>
-    </w:p>
-    <w:p>
-      <w:pPr>
-        <w:pStyle w:val="ListParagraph"/>
-        <w:numPr>
-          <w:ilvl w:val="1"/>
-          <w:numId w:val="1"/>
-        </w:numPr>
-      </w:pPr>
-      <w:r>
-        <w:t>Text box should show on the</w:t>
-      </w:r>
-    </w:p>
-    <w:p>
-      <w:pPr>
-        <w:pStyle w:val="ListParagraph"/>
-        <w:numPr>
-          <w:ilvl w:val="0"/>
-          <w:numId w:val="1"/>
-        </w:numPr>
-      </w:pPr>
-      <w:r>
-        <w:t>Table with side text box</w:t>
+        <w:t xml:space="preserve">Txt box </w:t>
+      </w:r>
+      <w:proofErr w:type="spellStart"/>
+      <w:r>
+        <w:t>rt</w:t>
+      </w:r>
+      <w:proofErr w:type="spellEnd"/>
+      <w:r>
+        <w:t xml:space="preserve"> table</w:t>
       </w:r>
     </w:p>
     <w:p>
@@ -1154,7 +1135,6 @@
         </w:numPr>
       </w:pPr>
       <w:r>
-        <w:lastRenderedPageBreak/>
         <w:t>Only whole numbers should return a report</w:t>
       </w:r>
     </w:p>
@@ -1215,189 +1195,195 @@
       <w:r>
         <w:t xml:space="preserve">The goal of this test report is to test the basic product pieces that get touched. </w:t>
       </w:r>
+    </w:p>
+    <w:p>
+      <w:pPr>
+        <w:pStyle w:val="ListParagraph"/>
+        <w:ind w:left="0"/>
+        <w:jc w:val="both"/>
+      </w:pPr>
+      <w:r>
+        <w:t xml:space="preserve">This report will check: </w:t>
+      </w:r>
+    </w:p>
+    <w:p>
+      <w:pPr>
+        <w:pStyle w:val="ListParagraph"/>
+        <w:numPr>
+          <w:ilvl w:val="0"/>
+          <w:numId w:val="22"/>
+        </w:numPr>
+      </w:pPr>
+      <w:r>
+        <w:t>Actions</w:t>
+      </w:r>
+    </w:p>
+    <w:p>
+      <w:pPr>
+        <w:pStyle w:val="ListParagraph"/>
+        <w:numPr>
+          <w:ilvl w:val="0"/>
+          <w:numId w:val="22"/>
+        </w:numPr>
+      </w:pPr>
+      <w:r>
+        <w:t>Drill downs</w:t>
+      </w:r>
+    </w:p>
+    <w:p>
+      <w:pPr>
+        <w:pStyle w:val="ListParagraph"/>
+        <w:numPr>
+          <w:ilvl w:val="0"/>
+          <w:numId w:val="22"/>
+        </w:numPr>
+      </w:pPr>
+      <w:r>
+        <w:t>Matrix</w:t>
+      </w:r>
+    </w:p>
+    <w:p>
+      <w:pPr>
+        <w:pStyle w:val="ListParagraph"/>
+        <w:numPr>
+          <w:ilvl w:val="0"/>
+          <w:numId w:val="22"/>
+        </w:numPr>
+      </w:pPr>
+      <w:r>
+        <w:t>Images</w:t>
+      </w:r>
+    </w:p>
+    <w:p>
+      <w:pPr>
+        <w:pStyle w:val="ListParagraph"/>
+        <w:numPr>
+          <w:ilvl w:val="0"/>
+          <w:numId w:val="22"/>
+        </w:numPr>
+      </w:pPr>
+      <w:r>
+        <w:t>Tables</w:t>
+      </w:r>
+    </w:p>
+    <w:p>
+      <w:pPr>
+        <w:pStyle w:val="ListParagraph"/>
+        <w:numPr>
+          <w:ilvl w:val="0"/>
+          <w:numId w:val="22"/>
+        </w:numPr>
+      </w:pPr>
+      <w:r>
+        <w:t>Footers</w:t>
+      </w:r>
+    </w:p>
+    <w:p>
+      <w:pPr>
+        <w:pStyle w:val="ListParagraph"/>
+        <w:numPr>
+          <w:ilvl w:val="0"/>
+          <w:numId w:val="22"/>
+        </w:numPr>
+      </w:pPr>
+      <w:r>
+        <w:t>Borders</w:t>
+      </w:r>
+    </w:p>
+    <w:p>
+      <w:pPr>
+        <w:pStyle w:val="ListParagraph"/>
+        <w:numPr>
+          <w:ilvl w:val="0"/>
+          <w:numId w:val="22"/>
+        </w:numPr>
+      </w:pPr>
+      <w:r>
+        <w:t>Sub Reports</w:t>
+      </w:r>
+    </w:p>
+    <w:p>
+      <w:pPr>
+        <w:pStyle w:val="ListParagraph"/>
+        <w:numPr>
+          <w:ilvl w:val="0"/>
+          <w:numId w:val="22"/>
+        </w:numPr>
+      </w:pPr>
+      <w:r>
+        <w:t>Floating Headers</w:t>
+      </w:r>
+    </w:p>
+    <w:p>
+      <w:r>
+        <w:t>The report has the following layout:</w:t>
+      </w:r>
+    </w:p>
+    <w:p>
+      <w:pPr>
+        <w:pStyle w:val="ListParagraph"/>
+        <w:numPr>
+          <w:ilvl w:val="0"/>
+          <w:numId w:val="23"/>
+        </w:numPr>
+      </w:pPr>
+      <w:r>
+        <w:t>The top of the page has a Table which contains 2 drill down sections. Both drilldowns should expand and shrink</w:t>
+      </w:r>
+    </w:p>
+    <w:p>
+      <w:pPr>
+        <w:pStyle w:val="ListParagraph"/>
+        <w:numPr>
+          <w:ilvl w:val="0"/>
+          <w:numId w:val="23"/>
+        </w:numPr>
+      </w:pPr>
+      <w:r>
+        <w:t>There is an Image of a Koala Bear next to this table. The Image should stay there when the table is drilled down</w:t>
+      </w:r>
+    </w:p>
+    <w:p>
+      <w:pPr>
+        <w:pStyle w:val="ListParagraph"/>
+        <w:numPr>
+          <w:ilvl w:val="0"/>
+          <w:numId w:val="23"/>
+        </w:numPr>
+      </w:pPr>
+      <w:r>
+        <w:t xml:space="preserve">The next two reports are sub reports. First sub report will display the “Go </w:t>
+      </w:r>
+      <w:proofErr w:type="gramStart"/>
+      <w:r>
+        <w:t>To</w:t>
+      </w:r>
+      <w:proofErr w:type="gramEnd"/>
+      <w:r>
+        <w:t xml:space="preserve"> Report Action Test”. All the action functionality of taking the user to Reports should work. The second report links to the Simple Matrix report.</w:t>
+      </w:r>
+      <w:r>
+        <w:t xml:space="preserve"> This report tests the Matrix and active floating headers.</w:t>
+      </w:r>
+      <w:r>
+        <w:t xml:space="preserve"> Both the column and the row headers should float.</w:t>
+      </w:r>
       <w:bookmarkStart w:id="0" w:name="_GoBack"/>
       <w:bookmarkEnd w:id="0"/>
     </w:p>
     <w:p>
       <w:pPr>
         <w:pStyle w:val="ListParagraph"/>
-        <w:ind w:left="0"/>
-        <w:jc w:val="both"/>
-      </w:pPr>
-      <w:r>
-        <w:t xml:space="preserve">This report will check: </w:t>
-      </w:r>
-    </w:p>
-    <w:p>
-      <w:pPr>
-        <w:pStyle w:val="ListParagraph"/>
-        <w:numPr>
-          <w:ilvl w:val="0"/>
-          <w:numId w:val="22"/>
-        </w:numPr>
-      </w:pPr>
-      <w:r>
-        <w:t>Actions</w:t>
-      </w:r>
-    </w:p>
-    <w:p>
-      <w:pPr>
-        <w:pStyle w:val="ListParagraph"/>
-        <w:numPr>
-          <w:ilvl w:val="0"/>
-          <w:numId w:val="22"/>
-        </w:numPr>
-      </w:pPr>
-      <w:r>
-        <w:t>Drill downs</w:t>
-      </w:r>
-    </w:p>
-    <w:p>
-      <w:pPr>
-        <w:pStyle w:val="ListParagraph"/>
-        <w:numPr>
-          <w:ilvl w:val="0"/>
-          <w:numId w:val="22"/>
-        </w:numPr>
-      </w:pPr>
-      <w:r>
-        <w:t>Matrix</w:t>
-      </w:r>
-    </w:p>
-    <w:p>
-      <w:pPr>
-        <w:pStyle w:val="ListParagraph"/>
-        <w:numPr>
-          <w:ilvl w:val="0"/>
-          <w:numId w:val="22"/>
-        </w:numPr>
-      </w:pPr>
-      <w:r>
-        <w:t>Images</w:t>
-      </w:r>
-    </w:p>
-    <w:p>
-      <w:pPr>
-        <w:pStyle w:val="ListParagraph"/>
-        <w:numPr>
-          <w:ilvl w:val="0"/>
-          <w:numId w:val="22"/>
-        </w:numPr>
-      </w:pPr>
-      <w:r>
-        <w:t>Tables</w:t>
-      </w:r>
-    </w:p>
-    <w:p>
-      <w:pPr>
-        <w:pStyle w:val="ListParagraph"/>
-        <w:numPr>
-          <w:ilvl w:val="0"/>
-          <w:numId w:val="22"/>
-        </w:numPr>
-      </w:pPr>
-      <w:r>
-        <w:t>Footers</w:t>
-      </w:r>
-    </w:p>
-    <w:p>
-      <w:pPr>
-        <w:pStyle w:val="ListParagraph"/>
-        <w:numPr>
-          <w:ilvl w:val="0"/>
-          <w:numId w:val="22"/>
-        </w:numPr>
-      </w:pPr>
-      <w:r>
-        <w:t>Borders</w:t>
-      </w:r>
-    </w:p>
-    <w:p>
-      <w:pPr>
-        <w:pStyle w:val="ListParagraph"/>
-        <w:numPr>
-          <w:ilvl w:val="0"/>
-          <w:numId w:val="22"/>
-        </w:numPr>
-      </w:pPr>
-      <w:r>
-        <w:t>Sub Reports</w:t>
-      </w:r>
-    </w:p>
-    <w:p>
-      <w:pPr>
-        <w:pStyle w:val="ListParagraph"/>
-        <w:numPr>
-          <w:ilvl w:val="0"/>
-          <w:numId w:val="22"/>
-        </w:numPr>
-      </w:pPr>
-      <w:r>
-        <w:t>Floating Headers</w:t>
-      </w:r>
-    </w:p>
-    <w:p>
-      <w:r>
-        <w:t>The report has the following layout:</w:t>
-      </w:r>
-    </w:p>
-    <w:p>
-      <w:pPr>
-        <w:pStyle w:val="ListParagraph"/>
         <w:numPr>
           <w:ilvl w:val="0"/>
           <w:numId w:val="23"/>
         </w:numPr>
       </w:pPr>
       <w:r>
-        <w:t>The top of the page has a Table which contains 2 drill down sections. Both drilldowns should expand and shrink</w:t>
-      </w:r>
-    </w:p>
-    <w:p>
-      <w:pPr>
-        <w:pStyle w:val="ListParagraph"/>
-        <w:numPr>
-          <w:ilvl w:val="0"/>
-          <w:numId w:val="23"/>
-        </w:numPr>
-      </w:pPr>
-      <w:r>
-        <w:t>There is an Image of a Koala Bear next to this table. The Image should stay there when the table is drilled down</w:t>
-      </w:r>
-    </w:p>
-    <w:p>
-      <w:pPr>
-        <w:pStyle w:val="ListParagraph"/>
-        <w:numPr>
-          <w:ilvl w:val="0"/>
-          <w:numId w:val="23"/>
-        </w:numPr>
-      </w:pPr>
-      <w:r>
-        <w:t xml:space="preserve">The next two reports are sub reports. First sub report will display the “Go </w:t>
-      </w:r>
-      <w:proofErr w:type="gramStart"/>
-      <w:r>
-        <w:t>To</w:t>
-      </w:r>
-      <w:proofErr w:type="gramEnd"/>
-      <w:r>
-        <w:t xml:space="preserve"> Report Action Test”. All the action functionality of taking the user to Reports should work. The second report links to the Simple Matrix report.</w:t>
-      </w:r>
-      <w:r>
-        <w:t xml:space="preserve"> This report tests the Matrix and active floating headers.</w:t>
-      </w:r>
-    </w:p>
-    <w:p>
-      <w:pPr>
-        <w:pStyle w:val="ListParagraph"/>
-        <w:numPr>
-          <w:ilvl w:val="0"/>
-          <w:numId w:val="23"/>
-        </w:numPr>
-      </w:pPr>
-      <w:r>
         <w:t>The bottom of the report is a footer. This footer has a Green rectangle with a thick black boarder. This Rectangle will display on all 50 pages of the report.</w:t>
+      </w:r>
+      <w:r>
+        <w:t xml:space="preserve"> (This feature has not been implemented yet)</w:t>
       </w:r>
       <w:r>
         <w:rPr>

</xml_diff>